<commit_message>
Removed excessive milestones and updated schedule
</commit_message>
<xml_diff>
--- a/Documentation/Schedule_Revised.docx
+++ b/Documentation/Schedule_Revised.docx
@@ -698,7 +698,6 @@
         <w:tc>
           <w:tcPr>
             <w:tcW w:w="790" w:type="dxa"/>
-            <w:vMerge w:val="restart"/>
             <w:tcBorders>
               <w:top w:val="single" w:sz="4" w:space="0" w:color="F2DBDB"/>
               <w:left w:val="single" w:sz="4" w:space="0" w:color="000000"/>
@@ -799,142 +798,6 @@
               <w:bottom w:val="single" w:sz="4" w:space="0" w:color="000000"/>
               <w:right w:val="single" w:sz="4" w:space="0" w:color="000000"/>
             </w:tcBorders>
-          </w:tcPr>
-          <w:p>
-            <w:r>
-              <w:t>N/A</w:t>
-            </w:r>
-          </w:p>
-        </w:tc>
-      </w:tr>
-      <w:tr>
-        <w:trPr>
-          <w:trHeight w:val="520"/>
-        </w:trPr>
-        <w:tc>
-          <w:tcPr>
-            <w:tcW w:w="0" w:type="auto"/>
-            <w:vMerge/>
-            <w:tcBorders>
-              <w:left w:val="single" w:sz="4" w:space="0" w:color="000000"/>
-              <w:bottom w:val="single" w:sz="4" w:space="0" w:color="000000"/>
-              <w:right w:val="single" w:sz="4" w:space="0" w:color="000000"/>
-            </w:tcBorders>
-          </w:tcPr>
-          <w:p/>
-        </w:tc>
-        <w:tc>
-          <w:tcPr>
-            <w:tcW w:w="790" w:type="dxa"/>
-            <w:vMerge/>
-            <w:tcBorders>
-              <w:left w:val="single" w:sz="4" w:space="0" w:color="000000"/>
-              <w:bottom w:val="single" w:sz="4" w:space="0" w:color="000000"/>
-              <w:right w:val="single" w:sz="4" w:space="0" w:color="000000"/>
-            </w:tcBorders>
-            <w:shd w:val="clear" w:color="auto" w:fill="F2DBDB"/>
-          </w:tcPr>
-          <w:p>
-            <w:pPr>
-              <w:ind w:right="1"/>
-              <w:jc w:val="center"/>
-              <w:rPr>
-                <w:b/>
-              </w:rPr>
-            </w:pPr>
-          </w:p>
-        </w:tc>
-        <w:tc>
-          <w:tcPr>
-            <w:tcW w:w="742" w:type="dxa"/>
-            <w:tcBorders>
-              <w:top w:val="single" w:sz="4" w:space="0" w:color="000000"/>
-              <w:left w:val="single" w:sz="4" w:space="0" w:color="000000"/>
-              <w:bottom w:val="single" w:sz="4" w:space="0" w:color="000000"/>
-              <w:right w:val="single" w:sz="4" w:space="0" w:color="000000"/>
-            </w:tcBorders>
-            <w:shd w:val="clear" w:color="auto" w:fill="FFD966" w:themeFill="accent4" w:themeFillTint="99"/>
-          </w:tcPr>
-          <w:p>
-            <w:pPr>
-              <w:ind w:right="55"/>
-              <w:jc w:val="center"/>
-            </w:pPr>
-            <w:r>
-              <w:t>M</w:t>
-            </w:r>
-          </w:p>
-        </w:tc>
-        <w:tc>
-          <w:tcPr>
-            <w:tcW w:w="772" w:type="dxa"/>
-            <w:tcBorders>
-              <w:top w:val="single" w:sz="4" w:space="0" w:color="000000"/>
-              <w:left w:val="single" w:sz="4" w:space="0" w:color="000000"/>
-              <w:bottom w:val="single" w:sz="4" w:space="0" w:color="000000"/>
-              <w:right w:val="single" w:sz="4" w:space="0" w:color="000000"/>
-            </w:tcBorders>
-            <w:shd w:val="clear" w:color="auto" w:fill="FFD966" w:themeFill="accent4" w:themeFillTint="99"/>
-          </w:tcPr>
-          <w:p>
-            <w:pPr>
-              <w:ind w:left="1"/>
-            </w:pPr>
-            <w:r>
-              <w:t>10/12</w:t>
-            </w:r>
-          </w:p>
-        </w:tc>
-        <w:tc>
-          <w:tcPr>
-            <w:tcW w:w="2243" w:type="dxa"/>
-            <w:tcBorders>
-              <w:top w:val="single" w:sz="4" w:space="0" w:color="000000"/>
-              <w:left w:val="single" w:sz="4" w:space="0" w:color="000000"/>
-              <w:bottom w:val="single" w:sz="4" w:space="0" w:color="000000"/>
-              <w:right w:val="single" w:sz="4" w:space="0" w:color="000000"/>
-            </w:tcBorders>
-            <w:shd w:val="clear" w:color="auto" w:fill="FFD966" w:themeFill="accent4" w:themeFillTint="99"/>
-          </w:tcPr>
-          <w:p>
-            <w:pPr>
-              <w:ind w:left="1" w:right="141"/>
-            </w:pPr>
-            <w:r>
-              <w:t>Initial technology stack configured</w:t>
-            </w:r>
-          </w:p>
-        </w:tc>
-        <w:tc>
-          <w:tcPr>
-            <w:tcW w:w="2243" w:type="dxa"/>
-            <w:tcBorders>
-              <w:top w:val="single" w:sz="4" w:space="0" w:color="000000"/>
-              <w:left w:val="single" w:sz="4" w:space="0" w:color="000000"/>
-              <w:bottom w:val="single" w:sz="4" w:space="0" w:color="000000"/>
-              <w:right w:val="single" w:sz="4" w:space="0" w:color="000000"/>
-            </w:tcBorders>
-            <w:shd w:val="clear" w:color="auto" w:fill="FFD966" w:themeFill="accent4" w:themeFillTint="99"/>
-          </w:tcPr>
-          <w:p>
-            <w:pPr>
-              <w:ind w:left="1" w:right="141"/>
-            </w:pPr>
-            <w:r>
-              <w:t>Initial technology stack configured</w:t>
-            </w:r>
-          </w:p>
-        </w:tc>
-        <w:tc>
-          <w:tcPr>
-            <w:tcW w:w="2343" w:type="dxa"/>
-            <w:tcBorders>
-              <w:top w:val="single" w:sz="4" w:space="0" w:color="000000"/>
-              <w:left w:val="single" w:sz="4" w:space="0" w:color="000000"/>
-              <w:bottom w:val="single" w:sz="4" w:space="0" w:color="000000"/>
-              <w:right w:val="single" w:sz="4" w:space="0" w:color="000000"/>
-            </w:tcBorders>
-            <w:shd w:val="clear" w:color="auto" w:fill="FFD966" w:themeFill="accent4" w:themeFillTint="99"/>
           </w:tcPr>
           <w:p>
             <w:r>
@@ -1395,7 +1258,6 @@
         <w:tc>
           <w:tcPr>
             <w:tcW w:w="863" w:type="dxa"/>
-            <w:vMerge w:val="restart"/>
             <w:tcBorders>
               <w:top w:val="nil"/>
               <w:left w:val="single" w:sz="4" w:space="0" w:color="000000"/>
@@ -1419,7 +1281,6 @@
         <w:tc>
           <w:tcPr>
             <w:tcW w:w="790" w:type="dxa"/>
-            <w:vMerge w:val="restart"/>
             <w:tcBorders>
               <w:top w:val="single" w:sz="4" w:space="0" w:color="C6D9F1"/>
               <w:left w:val="single" w:sz="4" w:space="0" w:color="000000"/>
@@ -1535,43 +1396,229 @@
         <w:tc>
           <w:tcPr>
             <w:tcW w:w="863" w:type="dxa"/>
+            <w:vMerge w:val="restart"/>
+            <w:tcBorders>
+              <w:top w:val="single" w:sz="4" w:space="0" w:color="000000"/>
+              <w:left w:val="single" w:sz="4" w:space="0" w:color="000000"/>
+              <w:right w:val="single" w:sz="4" w:space="0" w:color="000000"/>
+            </w:tcBorders>
+            <w:shd w:val="clear" w:color="auto" w:fill="F2DBDB"/>
+          </w:tcPr>
+          <w:p>
+            <w:pPr>
+              <w:ind w:right="50"/>
+              <w:jc w:val="center"/>
+            </w:pPr>
+            <w:r>
+              <w:rPr>
+                <w:b/>
+              </w:rPr>
+              <w:t xml:space="preserve">3 </w:t>
+            </w:r>
+          </w:p>
+          <w:p>
+            <w:pPr>
+              <w:ind w:right="1"/>
+              <w:jc w:val="center"/>
+            </w:pPr>
+            <w:r>
+              <w:rPr>
+                <w:b/>
+              </w:rPr>
+              <w:t xml:space="preserve"> </w:t>
+            </w:r>
+          </w:p>
+          <w:p>
+            <w:pPr>
+              <w:ind w:right="1"/>
+              <w:jc w:val="center"/>
+            </w:pPr>
+            <w:r>
+              <w:rPr>
+                <w:b/>
+              </w:rPr>
+              <w:t xml:space="preserve"> </w:t>
+            </w:r>
+          </w:p>
+          <w:p>
+            <w:pPr>
+              <w:ind w:right="1"/>
+              <w:jc w:val="center"/>
+            </w:pPr>
+            <w:r>
+              <w:rPr>
+                <w:b/>
+              </w:rPr>
+              <w:t xml:space="preserve"> </w:t>
+            </w:r>
+          </w:p>
+        </w:tc>
+        <w:tc>
+          <w:tcPr>
+            <w:tcW w:w="790" w:type="dxa"/>
+            <w:tcBorders>
+              <w:top w:val="single" w:sz="4" w:space="0" w:color="000000"/>
+              <w:left w:val="single" w:sz="4" w:space="0" w:color="000000"/>
+              <w:bottom w:val="single" w:sz="4" w:space="0" w:color="F2DBDB"/>
+              <w:right w:val="single" w:sz="4" w:space="0" w:color="000000"/>
+            </w:tcBorders>
+            <w:shd w:val="clear" w:color="auto" w:fill="F2DBDB"/>
+          </w:tcPr>
+          <w:p>
+            <w:pPr>
+              <w:ind w:right="47"/>
+              <w:jc w:val="center"/>
+            </w:pPr>
+            <w:r>
+              <w:rPr>
+                <w:b/>
+              </w:rPr>
+              <w:t xml:space="preserve">10 </w:t>
+            </w:r>
+          </w:p>
+        </w:tc>
+        <w:tc>
+          <w:tcPr>
+            <w:tcW w:w="742" w:type="dxa"/>
+            <w:tcBorders>
+              <w:top w:val="single" w:sz="4" w:space="0" w:color="000000"/>
+              <w:left w:val="single" w:sz="4" w:space="0" w:color="000000"/>
+              <w:bottom w:val="single" w:sz="4" w:space="0" w:color="000000"/>
+              <w:right w:val="single" w:sz="4" w:space="0" w:color="000000"/>
+            </w:tcBorders>
+            <w:shd w:val="clear" w:color="auto" w:fill="F2DBDB"/>
+          </w:tcPr>
+          <w:p>
+            <w:pPr>
+              <w:ind w:right="53"/>
+              <w:jc w:val="center"/>
+            </w:pPr>
+            <w:r>
+              <w:t xml:space="preserve">T </w:t>
+            </w:r>
+          </w:p>
+        </w:tc>
+        <w:tc>
+          <w:tcPr>
+            <w:tcW w:w="772" w:type="dxa"/>
+            <w:tcBorders>
+              <w:top w:val="single" w:sz="4" w:space="0" w:color="000000"/>
+              <w:left w:val="single" w:sz="4" w:space="0" w:color="000000"/>
+              <w:bottom w:val="single" w:sz="4" w:space="0" w:color="000000"/>
+              <w:right w:val="single" w:sz="4" w:space="0" w:color="000000"/>
+            </w:tcBorders>
+            <w:shd w:val="clear" w:color="auto" w:fill="F2DBDB"/>
+          </w:tcPr>
+          <w:p>
+            <w:pPr>
+              <w:ind w:left="1"/>
+            </w:pPr>
+            <w:r>
+              <w:t xml:space="preserve">10/27 </w:t>
+            </w:r>
+          </w:p>
+        </w:tc>
+        <w:tc>
+          <w:tcPr>
+            <w:tcW w:w="2243" w:type="dxa"/>
+            <w:tcBorders>
+              <w:top w:val="single" w:sz="4" w:space="0" w:color="000000"/>
+              <w:left w:val="single" w:sz="4" w:space="0" w:color="000000"/>
+              <w:bottom w:val="single" w:sz="4" w:space="0" w:color="000000"/>
+              <w:right w:val="single" w:sz="4" w:space="0" w:color="000000"/>
+            </w:tcBorders>
+            <w:shd w:val="clear" w:color="auto" w:fill="F2DBDB"/>
+          </w:tcPr>
+          <w:p>
+            <w:pPr>
+              <w:ind w:left="1"/>
+            </w:pPr>
+            <w:r>
+              <w:t>Sprint Planning Doc</w:t>
+            </w:r>
+          </w:p>
+        </w:tc>
+        <w:tc>
+          <w:tcPr>
+            <w:tcW w:w="2243" w:type="dxa"/>
+            <w:tcBorders>
+              <w:top w:val="single" w:sz="4" w:space="0" w:color="000000"/>
+              <w:left w:val="single" w:sz="4" w:space="0" w:color="000000"/>
+              <w:bottom w:val="single" w:sz="4" w:space="0" w:color="000000"/>
+              <w:right w:val="single" w:sz="4" w:space="0" w:color="000000"/>
+            </w:tcBorders>
+            <w:shd w:val="clear" w:color="auto" w:fill="F2DBDB"/>
+          </w:tcPr>
+          <w:p>
+            <w:pPr>
+              <w:ind w:left="1"/>
+            </w:pPr>
+            <w:r>
+              <w:t>Sprint Planning Doc</w:t>
+            </w:r>
+          </w:p>
+        </w:tc>
+        <w:tc>
+          <w:tcPr>
+            <w:tcW w:w="2343" w:type="dxa"/>
+            <w:tcBorders>
+              <w:top w:val="single" w:sz="4" w:space="0" w:color="000000"/>
+              <w:left w:val="single" w:sz="4" w:space="0" w:color="000000"/>
+              <w:bottom w:val="single" w:sz="4" w:space="0" w:color="000000"/>
+              <w:right w:val="single" w:sz="4" w:space="0" w:color="000000"/>
+            </w:tcBorders>
+            <w:shd w:val="clear" w:color="auto" w:fill="F2DBDB"/>
+          </w:tcPr>
+          <w:p>
+            <w:r>
+              <w:t>N/A</w:t>
+            </w:r>
+          </w:p>
+        </w:tc>
+      </w:tr>
+      <w:tr>
+        <w:trPr>
+          <w:trHeight w:val="266"/>
+        </w:trPr>
+        <w:tc>
+          <w:tcPr>
+            <w:tcW w:w="863" w:type="dxa"/>
             <w:vMerge/>
             <w:tcBorders>
               <w:left w:val="single" w:sz="4" w:space="0" w:color="000000"/>
-              <w:bottom w:val="single" w:sz="4" w:space="0" w:color="000000"/>
-              <w:right w:val="single" w:sz="4" w:space="0" w:color="000000"/>
-            </w:tcBorders>
-            <w:shd w:val="clear" w:color="auto" w:fill="C6D9F1"/>
+              <w:right w:val="single" w:sz="4" w:space="0" w:color="000000"/>
+            </w:tcBorders>
+            <w:shd w:val="clear" w:color="auto" w:fill="F2DBDB"/>
           </w:tcPr>
           <w:p>
             <w:pPr>
               <w:ind w:right="1"/>
               <w:jc w:val="center"/>
-              <w:rPr>
-                <w:b/>
-              </w:rPr>
             </w:pPr>
           </w:p>
         </w:tc>
         <w:tc>
           <w:tcPr>
             <w:tcW w:w="790" w:type="dxa"/>
-            <w:vMerge/>
-            <w:tcBorders>
-              <w:left w:val="single" w:sz="4" w:space="0" w:color="000000"/>
-              <w:bottom w:val="single" w:sz="4" w:space="0" w:color="000000"/>
-              <w:right w:val="single" w:sz="4" w:space="0" w:color="000000"/>
-            </w:tcBorders>
-            <w:shd w:val="clear" w:color="auto" w:fill="C6D9F1"/>
+            <w:tcBorders>
+              <w:top w:val="single" w:sz="4" w:space="0" w:color="F2DBDB"/>
+              <w:left w:val="single" w:sz="4" w:space="0" w:color="000000"/>
+              <w:bottom w:val="single" w:sz="4" w:space="0" w:color="000000"/>
+              <w:right w:val="single" w:sz="4" w:space="0" w:color="000000"/>
+            </w:tcBorders>
+            <w:shd w:val="clear" w:color="auto" w:fill="F2DBDB"/>
           </w:tcPr>
           <w:p>
             <w:pPr>
               <w:ind w:right="1"/>
               <w:jc w:val="center"/>
-              <w:rPr>
-                <w:b/>
-              </w:rPr>
-            </w:pPr>
+            </w:pPr>
+            <w:r>
+              <w:rPr>
+                <w:b/>
+              </w:rPr>
+              <w:t xml:space="preserve"> </w:t>
+            </w:r>
           </w:p>
         </w:tc>
         <w:tc>
@@ -1583,7 +1630,6 @@
               <w:bottom w:val="single" w:sz="4" w:space="0" w:color="000000"/>
               <w:right w:val="single" w:sz="4" w:space="0" w:color="000000"/>
             </w:tcBorders>
-            <w:shd w:val="clear" w:color="auto" w:fill="FFD966" w:themeFill="accent4" w:themeFillTint="99"/>
           </w:tcPr>
           <w:p>
             <w:pPr>
@@ -1591,7 +1637,7 @@
               <w:jc w:val="center"/>
             </w:pPr>
             <w:r>
-              <w:t>M</w:t>
+              <w:t xml:space="preserve">R </w:t>
             </w:r>
           </w:p>
         </w:tc>
@@ -1604,14 +1650,13 @@
               <w:bottom w:val="single" w:sz="4" w:space="0" w:color="000000"/>
               <w:right w:val="single" w:sz="4" w:space="0" w:color="000000"/>
             </w:tcBorders>
-            <w:shd w:val="clear" w:color="auto" w:fill="FFD966" w:themeFill="accent4" w:themeFillTint="99"/>
-          </w:tcPr>
-          <w:p>
-            <w:pPr>
-              <w:ind w:left="1"/>
-            </w:pPr>
-            <w:r>
-              <w:t>10/26</w:t>
+          </w:tcPr>
+          <w:p>
+            <w:pPr>
+              <w:ind w:left="1"/>
+            </w:pPr>
+            <w:r>
+              <w:t xml:space="preserve">10/29 </w:t>
             </w:r>
           </w:p>
         </w:tc>
@@ -1624,15 +1669,11 @@
               <w:bottom w:val="single" w:sz="4" w:space="0" w:color="000000"/>
               <w:right w:val="single" w:sz="4" w:space="0" w:color="000000"/>
             </w:tcBorders>
-            <w:shd w:val="clear" w:color="auto" w:fill="FFD966" w:themeFill="accent4" w:themeFillTint="99"/>
-          </w:tcPr>
-          <w:p>
-            <w:pPr>
-              <w:ind w:left="1"/>
-            </w:pPr>
-            <w:r>
-              <w:t>Completed web front end proof of concept</w:t>
-            </w:r>
+          </w:tcPr>
+          <w:p>
+            <w:pPr>
+              <w:ind w:left="1"/>
+            </w:pPr>
           </w:p>
         </w:tc>
         <w:tc>
@@ -1644,15 +1685,11 @@
               <w:bottom w:val="single" w:sz="4" w:space="0" w:color="000000"/>
               <w:right w:val="single" w:sz="4" w:space="0" w:color="000000"/>
             </w:tcBorders>
-            <w:shd w:val="clear" w:color="auto" w:fill="FFD966" w:themeFill="accent4" w:themeFillTint="99"/>
-          </w:tcPr>
-          <w:p>
-            <w:pPr>
-              <w:ind w:left="1"/>
-            </w:pPr>
-            <w:r>
-              <w:t>Front end proof of concept</w:t>
-            </w:r>
+          </w:tcPr>
+          <w:p>
+            <w:pPr>
+              <w:ind w:left="1"/>
+            </w:pPr>
           </w:p>
         </w:tc>
         <w:tc>
@@ -1664,7 +1701,6 @@
               <w:bottom w:val="single" w:sz="4" w:space="0" w:color="000000"/>
               <w:right w:val="single" w:sz="4" w:space="0" w:color="000000"/>
             </w:tcBorders>
-            <w:shd w:val="clear" w:color="auto" w:fill="FFD966" w:themeFill="accent4" w:themeFillTint="99"/>
           </w:tcPr>
           <w:p>
             <w:r>
@@ -1679,91 +1715,63 @@
         </w:trPr>
         <w:tc>
           <w:tcPr>
-            <w:tcW w:w="863" w:type="dxa"/>
-            <w:vMerge w:val="restart"/>
-            <w:tcBorders>
-              <w:top w:val="single" w:sz="4" w:space="0" w:color="000000"/>
-              <w:left w:val="single" w:sz="4" w:space="0" w:color="000000"/>
+            <w:tcW w:w="0" w:type="auto"/>
+            <w:vMerge/>
+            <w:tcBorders>
+              <w:left w:val="single" w:sz="4" w:space="0" w:color="000000"/>
+              <w:right w:val="single" w:sz="4" w:space="0" w:color="000000"/>
+            </w:tcBorders>
+          </w:tcPr>
+          <w:p/>
+        </w:tc>
+        <w:tc>
+          <w:tcPr>
+            <w:tcW w:w="790" w:type="dxa"/>
+            <w:tcBorders>
+              <w:top w:val="single" w:sz="4" w:space="0" w:color="000000"/>
+              <w:left w:val="single" w:sz="4" w:space="0" w:color="000000"/>
+              <w:bottom w:val="single" w:sz="4" w:space="0" w:color="F2DBDB"/>
               <w:right w:val="single" w:sz="4" w:space="0" w:color="000000"/>
             </w:tcBorders>
             <w:shd w:val="clear" w:color="auto" w:fill="F2DBDB"/>
           </w:tcPr>
           <w:p>
             <w:pPr>
-              <w:ind w:right="50"/>
-              <w:jc w:val="center"/>
-            </w:pPr>
-            <w:r>
-              <w:rPr>
-                <w:b/>
-              </w:rPr>
-              <w:t xml:space="preserve">3 </w:t>
-            </w:r>
-          </w:p>
-          <w:p>
-            <w:pPr>
-              <w:ind w:right="1"/>
-              <w:jc w:val="center"/>
-            </w:pPr>
-            <w:r>
-              <w:rPr>
-                <w:b/>
-              </w:rPr>
-              <w:t xml:space="preserve"> </w:t>
-            </w:r>
-          </w:p>
-          <w:p>
-            <w:pPr>
-              <w:ind w:right="1"/>
-              <w:jc w:val="center"/>
-            </w:pPr>
-            <w:r>
-              <w:rPr>
-                <w:b/>
-              </w:rPr>
-              <w:t xml:space="preserve"> </w:t>
-            </w:r>
-          </w:p>
-          <w:p>
-            <w:pPr>
-              <w:ind w:right="1"/>
-              <w:jc w:val="center"/>
-            </w:pPr>
-            <w:r>
-              <w:rPr>
-                <w:b/>
-              </w:rPr>
-              <w:t xml:space="preserve"> </w:t>
-            </w:r>
-          </w:p>
-        </w:tc>
-        <w:tc>
-          <w:tcPr>
-            <w:tcW w:w="790" w:type="dxa"/>
-            <w:tcBorders>
-              <w:top w:val="single" w:sz="4" w:space="0" w:color="000000"/>
-              <w:left w:val="single" w:sz="4" w:space="0" w:color="000000"/>
-              <w:bottom w:val="single" w:sz="4" w:space="0" w:color="F2DBDB"/>
+              <w:ind w:right="47"/>
+              <w:jc w:val="center"/>
+            </w:pPr>
+            <w:r>
+              <w:rPr>
+                <w:b/>
+              </w:rPr>
+              <w:t xml:space="preserve">11 </w:t>
+            </w:r>
+          </w:p>
+        </w:tc>
+        <w:tc>
+          <w:tcPr>
+            <w:tcW w:w="742" w:type="dxa"/>
+            <w:tcBorders>
+              <w:top w:val="single" w:sz="4" w:space="0" w:color="000000"/>
+              <w:left w:val="single" w:sz="4" w:space="0" w:color="000000"/>
+              <w:bottom w:val="single" w:sz="4" w:space="0" w:color="000000"/>
               <w:right w:val="single" w:sz="4" w:space="0" w:color="000000"/>
             </w:tcBorders>
             <w:shd w:val="clear" w:color="auto" w:fill="F2DBDB"/>
           </w:tcPr>
           <w:p>
             <w:pPr>
-              <w:ind w:right="47"/>
-              <w:jc w:val="center"/>
-            </w:pPr>
-            <w:r>
-              <w:rPr>
-                <w:b/>
-              </w:rPr>
-              <w:t xml:space="preserve">10 </w:t>
-            </w:r>
-          </w:p>
-        </w:tc>
-        <w:tc>
-          <w:tcPr>
-            <w:tcW w:w="742" w:type="dxa"/>
+              <w:ind w:right="53"/>
+              <w:jc w:val="center"/>
+            </w:pPr>
+            <w:r>
+              <w:t xml:space="preserve">T </w:t>
+            </w:r>
+          </w:p>
+        </w:tc>
+        <w:tc>
+          <w:tcPr>
+            <w:tcW w:w="772" w:type="dxa"/>
             <w:tcBorders>
               <w:top w:val="single" w:sz="4" w:space="0" w:color="000000"/>
               <w:left w:val="single" w:sz="4" w:space="0" w:color="000000"/>
@@ -1774,17 +1782,16 @@
           </w:tcPr>
           <w:p>
             <w:pPr>
-              <w:ind w:right="53"/>
-              <w:jc w:val="center"/>
-            </w:pPr>
-            <w:r>
-              <w:t xml:space="preserve">T </w:t>
-            </w:r>
-          </w:p>
-        </w:tc>
-        <w:tc>
-          <w:tcPr>
-            <w:tcW w:w="772" w:type="dxa"/>
+              <w:ind w:left="1"/>
+            </w:pPr>
+            <w:r>
+              <w:t xml:space="preserve">11/3 </w:t>
+            </w:r>
+          </w:p>
+        </w:tc>
+        <w:tc>
+          <w:tcPr>
+            <w:tcW w:w="2243" w:type="dxa"/>
             <w:tcBorders>
               <w:top w:val="single" w:sz="4" w:space="0" w:color="000000"/>
               <w:left w:val="single" w:sz="4" w:space="0" w:color="000000"/>
@@ -1794,11 +1801,8 @@
             <w:shd w:val="clear" w:color="auto" w:fill="F2DBDB"/>
           </w:tcPr>
           <w:p>
-            <w:pPr>
-              <w:ind w:left="1"/>
-            </w:pPr>
-            <w:r>
-              <w:t xml:space="preserve">10/27 </w:t>
+            <w:r>
+              <w:t xml:space="preserve">Status Report #2 </w:t>
             </w:r>
           </w:p>
         </w:tc>
@@ -1814,17 +1818,14 @@
             <w:shd w:val="clear" w:color="auto" w:fill="F2DBDB"/>
           </w:tcPr>
           <w:p>
-            <w:pPr>
-              <w:ind w:left="1"/>
-            </w:pPr>
-            <w:r>
-              <w:t>Sprint Planning Doc</w:t>
-            </w:r>
-          </w:p>
-        </w:tc>
-        <w:tc>
-          <w:tcPr>
-            <w:tcW w:w="2243" w:type="dxa"/>
+            <w:r>
+              <w:t xml:space="preserve">Status Report #2 </w:t>
+            </w:r>
+          </w:p>
+        </w:tc>
+        <w:tc>
+          <w:tcPr>
+            <w:tcW w:w="2343" w:type="dxa"/>
             <w:tcBorders>
               <w:top w:val="single" w:sz="4" w:space="0" w:color="000000"/>
               <w:left w:val="single" w:sz="4" w:space="0" w:color="000000"/>
@@ -1832,159 +1833,6 @@
               <w:right w:val="single" w:sz="4" w:space="0" w:color="000000"/>
             </w:tcBorders>
             <w:shd w:val="clear" w:color="auto" w:fill="F2DBDB"/>
-          </w:tcPr>
-          <w:p>
-            <w:pPr>
-              <w:ind w:left="1"/>
-            </w:pPr>
-            <w:r>
-              <w:t>Sprint Planning Doc</w:t>
-            </w:r>
-          </w:p>
-        </w:tc>
-        <w:tc>
-          <w:tcPr>
-            <w:tcW w:w="2343" w:type="dxa"/>
-            <w:tcBorders>
-              <w:top w:val="single" w:sz="4" w:space="0" w:color="000000"/>
-              <w:left w:val="single" w:sz="4" w:space="0" w:color="000000"/>
-              <w:bottom w:val="single" w:sz="4" w:space="0" w:color="000000"/>
-              <w:right w:val="single" w:sz="4" w:space="0" w:color="000000"/>
-            </w:tcBorders>
-            <w:shd w:val="clear" w:color="auto" w:fill="F2DBDB"/>
-          </w:tcPr>
-          <w:p>
-            <w:r>
-              <w:t>N/A</w:t>
-            </w:r>
-          </w:p>
-        </w:tc>
-      </w:tr>
-      <w:tr>
-        <w:trPr>
-          <w:trHeight w:val="266"/>
-        </w:trPr>
-        <w:tc>
-          <w:tcPr>
-            <w:tcW w:w="863" w:type="dxa"/>
-            <w:vMerge/>
-            <w:tcBorders>
-              <w:left w:val="single" w:sz="4" w:space="0" w:color="000000"/>
-              <w:right w:val="single" w:sz="4" w:space="0" w:color="000000"/>
-            </w:tcBorders>
-            <w:shd w:val="clear" w:color="auto" w:fill="F2DBDB"/>
-          </w:tcPr>
-          <w:p>
-            <w:pPr>
-              <w:ind w:right="1"/>
-              <w:jc w:val="center"/>
-            </w:pPr>
-          </w:p>
-        </w:tc>
-        <w:tc>
-          <w:tcPr>
-            <w:tcW w:w="790" w:type="dxa"/>
-            <w:tcBorders>
-              <w:top w:val="single" w:sz="4" w:space="0" w:color="F2DBDB"/>
-              <w:left w:val="single" w:sz="4" w:space="0" w:color="000000"/>
-              <w:bottom w:val="single" w:sz="4" w:space="0" w:color="000000"/>
-              <w:right w:val="single" w:sz="4" w:space="0" w:color="000000"/>
-            </w:tcBorders>
-            <w:shd w:val="clear" w:color="auto" w:fill="F2DBDB"/>
-          </w:tcPr>
-          <w:p>
-            <w:pPr>
-              <w:ind w:right="1"/>
-              <w:jc w:val="center"/>
-            </w:pPr>
-            <w:r>
-              <w:rPr>
-                <w:b/>
-              </w:rPr>
-              <w:t xml:space="preserve"> </w:t>
-            </w:r>
-          </w:p>
-        </w:tc>
-        <w:tc>
-          <w:tcPr>
-            <w:tcW w:w="742" w:type="dxa"/>
-            <w:tcBorders>
-              <w:top w:val="single" w:sz="4" w:space="0" w:color="000000"/>
-              <w:left w:val="single" w:sz="4" w:space="0" w:color="000000"/>
-              <w:bottom w:val="single" w:sz="4" w:space="0" w:color="000000"/>
-              <w:right w:val="single" w:sz="4" w:space="0" w:color="000000"/>
-            </w:tcBorders>
-          </w:tcPr>
-          <w:p>
-            <w:pPr>
-              <w:ind w:right="55"/>
-              <w:jc w:val="center"/>
-            </w:pPr>
-            <w:r>
-              <w:t xml:space="preserve">R </w:t>
-            </w:r>
-          </w:p>
-        </w:tc>
-        <w:tc>
-          <w:tcPr>
-            <w:tcW w:w="772" w:type="dxa"/>
-            <w:tcBorders>
-              <w:top w:val="single" w:sz="4" w:space="0" w:color="000000"/>
-              <w:left w:val="single" w:sz="4" w:space="0" w:color="000000"/>
-              <w:bottom w:val="single" w:sz="4" w:space="0" w:color="000000"/>
-              <w:right w:val="single" w:sz="4" w:space="0" w:color="000000"/>
-            </w:tcBorders>
-          </w:tcPr>
-          <w:p>
-            <w:pPr>
-              <w:ind w:left="1"/>
-            </w:pPr>
-            <w:r>
-              <w:t xml:space="preserve">10/29 </w:t>
-            </w:r>
-          </w:p>
-        </w:tc>
-        <w:tc>
-          <w:tcPr>
-            <w:tcW w:w="2243" w:type="dxa"/>
-            <w:tcBorders>
-              <w:top w:val="single" w:sz="4" w:space="0" w:color="000000"/>
-              <w:left w:val="single" w:sz="4" w:space="0" w:color="000000"/>
-              <w:bottom w:val="single" w:sz="4" w:space="0" w:color="000000"/>
-              <w:right w:val="single" w:sz="4" w:space="0" w:color="000000"/>
-            </w:tcBorders>
-          </w:tcPr>
-          <w:p>
-            <w:pPr>
-              <w:ind w:left="1"/>
-            </w:pPr>
-          </w:p>
-        </w:tc>
-        <w:tc>
-          <w:tcPr>
-            <w:tcW w:w="2243" w:type="dxa"/>
-            <w:tcBorders>
-              <w:top w:val="single" w:sz="4" w:space="0" w:color="000000"/>
-              <w:left w:val="single" w:sz="4" w:space="0" w:color="000000"/>
-              <w:bottom w:val="single" w:sz="4" w:space="0" w:color="000000"/>
-              <w:right w:val="single" w:sz="4" w:space="0" w:color="000000"/>
-            </w:tcBorders>
-          </w:tcPr>
-          <w:p>
-            <w:pPr>
-              <w:ind w:left="1"/>
-            </w:pPr>
-          </w:p>
-        </w:tc>
-        <w:tc>
-          <w:tcPr>
-            <w:tcW w:w="2343" w:type="dxa"/>
-            <w:tcBorders>
-              <w:top w:val="single" w:sz="4" w:space="0" w:color="000000"/>
-              <w:left w:val="single" w:sz="4" w:space="0" w:color="000000"/>
-              <w:bottom w:val="single" w:sz="4" w:space="0" w:color="000000"/>
-              <w:right w:val="single" w:sz="4" w:space="0" w:color="000000"/>
-            </w:tcBorders>
           </w:tcPr>
           <w:p>
             <w:r>
@@ -2012,23 +1860,22 @@
           <w:tcPr>
             <w:tcW w:w="790" w:type="dxa"/>
             <w:tcBorders>
-              <w:top w:val="single" w:sz="4" w:space="0" w:color="000000"/>
-              <w:left w:val="single" w:sz="4" w:space="0" w:color="000000"/>
-              <w:bottom w:val="single" w:sz="4" w:space="0" w:color="F2DBDB"/>
+              <w:top w:val="single" w:sz="4" w:space="0" w:color="F2DBDB"/>
+              <w:left w:val="single" w:sz="4" w:space="0" w:color="000000"/>
               <w:right w:val="single" w:sz="4" w:space="0" w:color="000000"/>
             </w:tcBorders>
             <w:shd w:val="clear" w:color="auto" w:fill="F2DBDB"/>
           </w:tcPr>
           <w:p>
             <w:pPr>
-              <w:ind w:right="47"/>
-              <w:jc w:val="center"/>
-            </w:pPr>
-            <w:r>
-              <w:rPr>
-                <w:b/>
-              </w:rPr>
-              <w:t xml:space="preserve">11 </w:t>
+              <w:ind w:right="1"/>
+              <w:jc w:val="center"/>
+            </w:pPr>
+            <w:r>
+              <w:rPr>
+                <w:b/>
+              </w:rPr>
+              <w:t xml:space="preserve"> </w:t>
             </w:r>
           </w:p>
         </w:tc>
@@ -2041,15 +1888,14 @@
               <w:bottom w:val="single" w:sz="4" w:space="0" w:color="000000"/>
               <w:right w:val="single" w:sz="4" w:space="0" w:color="000000"/>
             </w:tcBorders>
-            <w:shd w:val="clear" w:color="auto" w:fill="F2DBDB"/>
-          </w:tcPr>
-          <w:p>
-            <w:pPr>
-              <w:ind w:right="53"/>
-              <w:jc w:val="center"/>
-            </w:pPr>
-            <w:r>
-              <w:t xml:space="preserve">T </w:t>
+          </w:tcPr>
+          <w:p>
+            <w:pPr>
+              <w:ind w:right="55"/>
+              <w:jc w:val="center"/>
+            </w:pPr>
+            <w:r>
+              <w:t xml:space="preserve">R </w:t>
             </w:r>
           </w:p>
         </w:tc>
@@ -2062,14 +1908,13 @@
               <w:bottom w:val="single" w:sz="4" w:space="0" w:color="000000"/>
               <w:right w:val="single" w:sz="4" w:space="0" w:color="000000"/>
             </w:tcBorders>
-            <w:shd w:val="clear" w:color="auto" w:fill="F2DBDB"/>
-          </w:tcPr>
-          <w:p>
-            <w:pPr>
-              <w:ind w:left="1"/>
-            </w:pPr>
-            <w:r>
-              <w:t xml:space="preserve">11/3 </w:t>
+          </w:tcPr>
+          <w:p>
+            <w:pPr>
+              <w:ind w:left="1"/>
+            </w:pPr>
+            <w:r>
+              <w:t xml:space="preserve">11/5 </w:t>
             </w:r>
           </w:p>
         </w:tc>
@@ -2082,12 +1927,11 @@
               <w:bottom w:val="single" w:sz="4" w:space="0" w:color="000000"/>
               <w:right w:val="single" w:sz="4" w:space="0" w:color="000000"/>
             </w:tcBorders>
-            <w:shd w:val="clear" w:color="auto" w:fill="F2DBDB"/>
-          </w:tcPr>
-          <w:p>
-            <w:r>
-              <w:t xml:space="preserve">Status Report #2 </w:t>
-            </w:r>
+          </w:tcPr>
+          <w:p>
+            <w:pPr>
+              <w:ind w:left="1"/>
+            </w:pPr>
           </w:p>
         </w:tc>
         <w:tc>
@@ -2099,12 +1943,11 @@
               <w:bottom w:val="single" w:sz="4" w:space="0" w:color="000000"/>
               <w:right w:val="single" w:sz="4" w:space="0" w:color="000000"/>
             </w:tcBorders>
-            <w:shd w:val="clear" w:color="auto" w:fill="F2DBDB"/>
-          </w:tcPr>
-          <w:p>
-            <w:r>
-              <w:t xml:space="preserve">Status Report #2 </w:t>
-            </w:r>
+          </w:tcPr>
+          <w:p>
+            <w:pPr>
+              <w:ind w:left="1"/>
+            </w:pPr>
           </w:p>
         </w:tc>
         <w:tc>
@@ -2116,282 +1959,6 @@
               <w:bottom w:val="single" w:sz="4" w:space="0" w:color="000000"/>
               <w:right w:val="single" w:sz="4" w:space="0" w:color="000000"/>
             </w:tcBorders>
-            <w:shd w:val="clear" w:color="auto" w:fill="F2DBDB"/>
-          </w:tcPr>
-          <w:p>
-            <w:r>
-              <w:t>N/A</w:t>
-            </w:r>
-          </w:p>
-        </w:tc>
-      </w:tr>
-      <w:tr>
-        <w:trPr>
-          <w:trHeight w:val="264"/>
-        </w:trPr>
-        <w:tc>
-          <w:tcPr>
-            <w:tcW w:w="0" w:type="auto"/>
-            <w:vMerge/>
-            <w:tcBorders>
-              <w:left w:val="single" w:sz="4" w:space="0" w:color="000000"/>
-              <w:right w:val="single" w:sz="4" w:space="0" w:color="000000"/>
-            </w:tcBorders>
-          </w:tcPr>
-          <w:p/>
-        </w:tc>
-        <w:tc>
-          <w:tcPr>
-            <w:tcW w:w="790" w:type="dxa"/>
-            <w:vMerge w:val="restart"/>
-            <w:tcBorders>
-              <w:top w:val="single" w:sz="4" w:space="0" w:color="F2DBDB"/>
-              <w:left w:val="single" w:sz="4" w:space="0" w:color="000000"/>
-              <w:right w:val="single" w:sz="4" w:space="0" w:color="000000"/>
-            </w:tcBorders>
-            <w:shd w:val="clear" w:color="auto" w:fill="F2DBDB"/>
-          </w:tcPr>
-          <w:p>
-            <w:pPr>
-              <w:ind w:right="1"/>
-              <w:jc w:val="center"/>
-            </w:pPr>
-            <w:r>
-              <w:rPr>
-                <w:b/>
-              </w:rPr>
-              <w:t xml:space="preserve"> </w:t>
-            </w:r>
-          </w:p>
-        </w:tc>
-        <w:tc>
-          <w:tcPr>
-            <w:tcW w:w="742" w:type="dxa"/>
-            <w:tcBorders>
-              <w:top w:val="single" w:sz="4" w:space="0" w:color="000000"/>
-              <w:left w:val="single" w:sz="4" w:space="0" w:color="000000"/>
-              <w:bottom w:val="single" w:sz="4" w:space="0" w:color="000000"/>
-              <w:right w:val="single" w:sz="4" w:space="0" w:color="000000"/>
-            </w:tcBorders>
-          </w:tcPr>
-          <w:p>
-            <w:pPr>
-              <w:ind w:right="55"/>
-              <w:jc w:val="center"/>
-            </w:pPr>
-            <w:r>
-              <w:t xml:space="preserve">R </w:t>
-            </w:r>
-          </w:p>
-        </w:tc>
-        <w:tc>
-          <w:tcPr>
-            <w:tcW w:w="772" w:type="dxa"/>
-            <w:tcBorders>
-              <w:top w:val="single" w:sz="4" w:space="0" w:color="000000"/>
-              <w:left w:val="single" w:sz="4" w:space="0" w:color="000000"/>
-              <w:bottom w:val="single" w:sz="4" w:space="0" w:color="000000"/>
-              <w:right w:val="single" w:sz="4" w:space="0" w:color="000000"/>
-            </w:tcBorders>
-          </w:tcPr>
-          <w:p>
-            <w:pPr>
-              <w:ind w:left="1"/>
-            </w:pPr>
-            <w:r>
-              <w:t xml:space="preserve">11/5 </w:t>
-            </w:r>
-          </w:p>
-        </w:tc>
-        <w:tc>
-          <w:tcPr>
-            <w:tcW w:w="2243" w:type="dxa"/>
-            <w:tcBorders>
-              <w:top w:val="single" w:sz="4" w:space="0" w:color="000000"/>
-              <w:left w:val="single" w:sz="4" w:space="0" w:color="000000"/>
-              <w:bottom w:val="single" w:sz="4" w:space="0" w:color="000000"/>
-              <w:right w:val="single" w:sz="4" w:space="0" w:color="000000"/>
-            </w:tcBorders>
-          </w:tcPr>
-          <w:p>
-            <w:pPr>
-              <w:ind w:left="1"/>
-            </w:pPr>
-          </w:p>
-        </w:tc>
-        <w:tc>
-          <w:tcPr>
-            <w:tcW w:w="2243" w:type="dxa"/>
-            <w:tcBorders>
-              <w:top w:val="single" w:sz="4" w:space="0" w:color="000000"/>
-              <w:left w:val="single" w:sz="4" w:space="0" w:color="000000"/>
-              <w:bottom w:val="single" w:sz="4" w:space="0" w:color="000000"/>
-              <w:right w:val="single" w:sz="4" w:space="0" w:color="000000"/>
-            </w:tcBorders>
-          </w:tcPr>
-          <w:p>
-            <w:pPr>
-              <w:ind w:left="1"/>
-            </w:pPr>
-          </w:p>
-        </w:tc>
-        <w:tc>
-          <w:tcPr>
-            <w:tcW w:w="2343" w:type="dxa"/>
-            <w:tcBorders>
-              <w:top w:val="single" w:sz="4" w:space="0" w:color="000000"/>
-              <w:left w:val="single" w:sz="4" w:space="0" w:color="000000"/>
-              <w:bottom w:val="single" w:sz="4" w:space="0" w:color="000000"/>
-              <w:right w:val="single" w:sz="4" w:space="0" w:color="000000"/>
-            </w:tcBorders>
-          </w:tcPr>
-          <w:p>
-            <w:r>
-              <w:t>N/A</w:t>
-            </w:r>
-          </w:p>
-        </w:tc>
-      </w:tr>
-      <w:tr>
-        <w:trPr>
-          <w:trHeight w:val="264"/>
-        </w:trPr>
-        <w:tc>
-          <w:tcPr>
-            <w:tcW w:w="0" w:type="auto"/>
-            <w:vMerge/>
-            <w:tcBorders>
-              <w:left w:val="single" w:sz="4" w:space="0" w:color="000000"/>
-              <w:bottom w:val="single" w:sz="4" w:space="0" w:color="000000"/>
-              <w:right w:val="single" w:sz="4" w:space="0" w:color="000000"/>
-            </w:tcBorders>
-          </w:tcPr>
-          <w:p/>
-        </w:tc>
-        <w:tc>
-          <w:tcPr>
-            <w:tcW w:w="790" w:type="dxa"/>
-            <w:vMerge/>
-            <w:tcBorders>
-              <w:left w:val="single" w:sz="4" w:space="0" w:color="000000"/>
-              <w:bottom w:val="single" w:sz="4" w:space="0" w:color="000000"/>
-              <w:right w:val="single" w:sz="4" w:space="0" w:color="000000"/>
-            </w:tcBorders>
-            <w:shd w:val="clear" w:color="auto" w:fill="F2DBDB"/>
-          </w:tcPr>
-          <w:p>
-            <w:pPr>
-              <w:ind w:right="1"/>
-              <w:jc w:val="center"/>
-              <w:rPr>
-                <w:b/>
-              </w:rPr>
-            </w:pPr>
-          </w:p>
-        </w:tc>
-        <w:tc>
-          <w:tcPr>
-            <w:tcW w:w="742" w:type="dxa"/>
-            <w:tcBorders>
-              <w:top w:val="single" w:sz="4" w:space="0" w:color="000000"/>
-              <w:left w:val="single" w:sz="4" w:space="0" w:color="000000"/>
-              <w:bottom w:val="single" w:sz="4" w:space="0" w:color="000000"/>
-              <w:right w:val="single" w:sz="4" w:space="0" w:color="000000"/>
-            </w:tcBorders>
-            <w:shd w:val="clear" w:color="auto" w:fill="FFD966" w:themeFill="accent4" w:themeFillTint="99"/>
-          </w:tcPr>
-          <w:p>
-            <w:pPr>
-              <w:ind w:right="55"/>
-              <w:jc w:val="center"/>
-            </w:pPr>
-            <w:r>
-              <w:t>M</w:t>
-            </w:r>
-          </w:p>
-        </w:tc>
-        <w:tc>
-          <w:tcPr>
-            <w:tcW w:w="772" w:type="dxa"/>
-            <w:tcBorders>
-              <w:top w:val="single" w:sz="4" w:space="0" w:color="000000"/>
-              <w:left w:val="single" w:sz="4" w:space="0" w:color="000000"/>
-              <w:bottom w:val="single" w:sz="4" w:space="0" w:color="000000"/>
-              <w:right w:val="single" w:sz="4" w:space="0" w:color="000000"/>
-            </w:tcBorders>
-            <w:shd w:val="clear" w:color="auto" w:fill="FFD966" w:themeFill="accent4" w:themeFillTint="99"/>
-          </w:tcPr>
-          <w:p>
-            <w:pPr>
-              <w:ind w:left="1"/>
-            </w:pPr>
-            <w:r>
-              <w:t>10/9</w:t>
-            </w:r>
-          </w:p>
-        </w:tc>
-        <w:tc>
-          <w:tcPr>
-            <w:tcW w:w="2243" w:type="dxa"/>
-            <w:tcBorders>
-              <w:top w:val="single" w:sz="4" w:space="0" w:color="000000"/>
-              <w:left w:val="single" w:sz="4" w:space="0" w:color="000000"/>
-              <w:bottom w:val="single" w:sz="4" w:space="0" w:color="000000"/>
-              <w:right w:val="single" w:sz="4" w:space="0" w:color="000000"/>
-            </w:tcBorders>
-            <w:shd w:val="clear" w:color="auto" w:fill="FFD966" w:themeFill="accent4" w:themeFillTint="99"/>
-          </w:tcPr>
-          <w:p>
-            <w:pPr>
-              <w:ind w:left="1"/>
-            </w:pPr>
-            <w:r>
-              <w:t>Completed Git  Server side proof concept</w:t>
-            </w:r>
-          </w:p>
-        </w:tc>
-        <w:tc>
-          <w:tcPr>
-            <w:tcW w:w="2243" w:type="dxa"/>
-            <w:tcBorders>
-              <w:top w:val="single" w:sz="4" w:space="0" w:color="000000"/>
-              <w:left w:val="single" w:sz="4" w:space="0" w:color="000000"/>
-              <w:bottom w:val="single" w:sz="4" w:space="0" w:color="000000"/>
-              <w:right w:val="single" w:sz="4" w:space="0" w:color="000000"/>
-            </w:tcBorders>
-            <w:shd w:val="clear" w:color="auto" w:fill="FFD966" w:themeFill="accent4" w:themeFillTint="99"/>
-          </w:tcPr>
-          <w:p>
-            <w:pPr>
-              <w:ind w:left="1"/>
-            </w:pPr>
-            <w:r>
-              <w:t xml:space="preserve">Git </w:t>
-            </w:r>
-            <w:r>
-              <w:t>Server side</w:t>
-            </w:r>
-            <w:r>
-              <w:t xml:space="preserve"> </w:t>
-            </w:r>
-            <w:r>
-              <w:t>proof of c</w:t>
-            </w:r>
-            <w:r>
-              <w:t>oncept</w:t>
-            </w:r>
-          </w:p>
-        </w:tc>
-        <w:tc>
-          <w:tcPr>
-            <w:tcW w:w="2343" w:type="dxa"/>
-            <w:tcBorders>
-              <w:top w:val="single" w:sz="4" w:space="0" w:color="000000"/>
-              <w:left w:val="single" w:sz="4" w:space="0" w:color="000000"/>
-              <w:bottom w:val="single" w:sz="4" w:space="0" w:color="000000"/>
-              <w:right w:val="single" w:sz="4" w:space="0" w:color="000000"/>
-            </w:tcBorders>
-            <w:shd w:val="clear" w:color="auto" w:fill="FFD966" w:themeFill="accent4" w:themeFillTint="99"/>
           </w:tcPr>
           <w:p>
             <w:r>
@@ -4016,8 +3583,6 @@
         <w:spacing w:after="0"/>
         <w:ind w:left="-15" w:right="-15"/>
       </w:pPr>
-      <w:bookmarkStart w:id="0" w:name="_GoBack"/>
-      <w:bookmarkEnd w:id="0"/>
       <w:r>
         <w:tab/>
         <w:t xml:space="preserve"> </w:t>
@@ -4029,7 +3594,6 @@
         <w:ind w:left="-5"/>
       </w:pPr>
       <w:r>
-        <w:lastRenderedPageBreak/>
         <w:t xml:space="preserve">SPRING 2016 </w:t>
       </w:r>
     </w:p>
@@ -4277,6 +3841,7 @@
               <w:rPr>
                 <w:b/>
               </w:rPr>
+              <w:lastRenderedPageBreak/>
               <w:t xml:space="preserve"> </w:t>
             </w:r>
           </w:p>
@@ -4301,6 +3866,7 @@
               <w:rPr>
                 <w:b/>
               </w:rPr>
+              <w:lastRenderedPageBreak/>
               <w:t xml:space="preserve">1 </w:t>
             </w:r>
           </w:p>
@@ -8763,7 +8329,6 @@
               <w:rPr>
                 <w:b/>
               </w:rPr>
-              <w:lastRenderedPageBreak/>
               <w:t xml:space="preserve"> </w:t>
             </w:r>
           </w:p>
@@ -8788,7 +8353,6 @@
               <w:rPr>
                 <w:b/>
               </w:rPr>
-              <w:lastRenderedPageBreak/>
               <w:t xml:space="preserve">14 </w:t>
             </w:r>
           </w:p>
@@ -9045,7 +8609,6 @@
               <w:rPr>
                 <w:b/>
               </w:rPr>
-              <w:lastRenderedPageBreak/>
               <w:t xml:space="preserve"> </w:t>
             </w:r>
           </w:p>
@@ -9191,6 +8754,8 @@
             </w:r>
           </w:p>
         </w:tc>
+        <w:bookmarkStart w:id="0" w:name="_GoBack"/>
+        <w:bookmarkEnd w:id="0"/>
       </w:tr>
       <w:tr>
         <w:trPr>
@@ -9346,6 +8911,7 @@
               <w:rPr>
                 <w:b/>
               </w:rPr>
+              <w:lastRenderedPageBreak/>
               <w:t xml:space="preserve">E </w:t>
             </w:r>
           </w:p>
@@ -9925,6 +9491,7 @@
   <w:style w:type="character" w:default="1" w:styleId="DefaultParagraphFont">
     <w:name w:val="Default Paragraph Font"/>
     <w:uiPriority w:val="1"/>
+    <w:semiHidden/>
     <w:unhideWhenUsed/>
   </w:style>
   <w:style w:type="table" w:default="1" w:styleId="TableNormal">
@@ -10240,7 +9807,7 @@
 </file>
 
 <file path=customXml/itemProps1.xml><?xml version="1.0" encoding="utf-8"?>
-<ds:datastoreItem xmlns:ds="http://schemas.openxmlformats.org/officeDocument/2006/customXml" ds:itemID="{25452B66-9799-4F32-8906-0AA5776C5F85}">
+<ds:datastoreItem xmlns:ds="http://schemas.openxmlformats.org/officeDocument/2006/customXml" ds:itemID="{C927473F-1466-42C1-B4EF-16B968745C60}">
   <ds:schemaRefs>
     <ds:schemaRef ds:uri="http://schemas.openxmlformats.org/officeDocument/2006/bibliography"/>
   </ds:schemaRefs>

</xml_diff>